<commit_message>
add: kasina, hoopcity 크롤러
</commit_message>
<xml_diff>
--- a/쇼핑몰 모니터링 프로그램 기획안.docx
+++ b/쇼핑몰 모니터링 프로그램 기획안.docx
@@ -5,7 +5,6 @@
     <w:p>
       <w:pPr>
         <w:rPr>
-          <w:rFonts w:hint="eastAsia"/>
           <w:szCs w:val="20"/>
         </w:rPr>
       </w:pPr>
@@ -29,6 +28,96 @@
         </w:rPr>
         <w:t xml:space="preserve"> 2024.05.06(월)</w:t>
       </w:r>
+    </w:p>
+    <w:p>
+      <w:pPr>
+        <w:rPr>
+          <w:szCs w:val="20"/>
+        </w:rPr>
+      </w:pPr>
+      <w:r>
+        <w:rPr>
+          <w:rFonts w:hint="eastAsia"/>
+          <w:szCs w:val="20"/>
+        </w:rPr>
+        <w:t>대상 홈페이지 주소</w:t>
+      </w:r>
+    </w:p>
+    <w:p>
+      <w:pPr>
+        <w:rPr>
+          <w:rFonts w:ascii="맑은 고딕" w:eastAsia="맑은 고딕" w:hAnsi="맑은 고딕"/>
+          <w:color w:val="323232"/>
+          <w:spacing w:val="-3"/>
+          <w:sz w:val="21"/>
+          <w:szCs w:val="21"/>
+          <w:shd w:val="clear" w:color="auto" w:fill="FFFFFF"/>
+        </w:rPr>
+      </w:pPr>
+      <w:r>
+        <w:rPr>
+          <w:rFonts w:hint="eastAsia"/>
+          <w:szCs w:val="20"/>
+        </w:rPr>
+        <w:t>-</w:t>
+      </w:r>
+      <w:hyperlink r:id="rId5" w:tgtFrame="_blank" w:history="1">
+        <w:r>
+          <w:rPr>
+            <w:rStyle w:val="a4"/>
+            <w:rFonts w:ascii="맑은 고딕" w:eastAsia="맑은 고딕" w:hAnsi="맑은 고딕" w:hint="eastAsia"/>
+            <w:color w:val="4785FF"/>
+            <w:spacing w:val="-3"/>
+            <w:sz w:val="21"/>
+            <w:szCs w:val="21"/>
+            <w:u w:val="none"/>
+            <w:shd w:val="clear" w:color="auto" w:fill="FFFFFF"/>
+          </w:rPr>
+          <w:t>https://www.hoopcity.co.kr/</w:t>
+        </w:r>
+      </w:hyperlink>
+      <w:r>
+        <w:rPr>
+          <w:rFonts w:ascii="맑은 고딕" w:eastAsia="맑은 고딕" w:hAnsi="맑은 고딕" w:hint="eastAsia"/>
+          <w:color w:val="323232"/>
+          <w:spacing w:val="-3"/>
+          <w:sz w:val="21"/>
+          <w:szCs w:val="21"/>
+          <w:shd w:val="clear" w:color="auto" w:fill="FFFFFF"/>
+        </w:rPr>
+        <w:t xml:space="preserve"> </w:t>
+      </w:r>
+    </w:p>
+    <w:p>
+      <w:pPr>
+        <w:rPr>
+          <w:szCs w:val="20"/>
+        </w:rPr>
+      </w:pPr>
+      <w:r>
+        <w:rPr>
+          <w:rFonts w:ascii="맑은 고딕" w:eastAsia="맑은 고딕" w:hAnsi="맑은 고딕" w:hint="eastAsia"/>
+          <w:color w:val="323232"/>
+          <w:spacing w:val="-3"/>
+          <w:sz w:val="21"/>
+          <w:szCs w:val="21"/>
+          <w:shd w:val="clear" w:color="auto" w:fill="FFFFFF"/>
+        </w:rPr>
+        <w:t>-</w:t>
+      </w:r>
+      <w:hyperlink r:id="rId6" w:history="1">
+        <w:r>
+          <w:rPr>
+            <w:rStyle w:val="a4"/>
+            <w:rFonts w:ascii="맑은 고딕" w:eastAsia="맑은 고딕" w:hAnsi="맑은 고딕" w:hint="eastAsia"/>
+            <w:spacing w:val="-3"/>
+            <w:sz w:val="21"/>
+            <w:szCs w:val="21"/>
+            <w:shd w:val="clear" w:color="auto" w:fill="FFFFFF"/>
+          </w:rPr>
+          <w:t>https://www.kasina.co.kr/</w:t>
+        </w:r>
+      </w:hyperlink>
     </w:p>
     <w:p>
       <w:pPr>
@@ -53,32 +142,15 @@
         </w:numPr>
         <w:ind w:leftChars="0"/>
         <w:rPr>
-          <w:rFonts w:hint="eastAsia"/>
-          <w:szCs w:val="20"/>
-        </w:rPr>
-      </w:pPr>
-      <w:r>
-        <w:rPr>
-          <w:rFonts w:hint="eastAsia"/>
-          <w:szCs w:val="20"/>
-        </w:rPr>
-        <w:t xml:space="preserve">두 쇼핑몰에서 최신 상품 정보를 </w:t>
-      </w:r>
-      <w:proofErr w:type="spellStart"/>
-      <w:r>
-        <w:rPr>
-          <w:rFonts w:hint="eastAsia"/>
-          <w:szCs w:val="20"/>
-        </w:rPr>
-        <w:t>크롤링</w:t>
-      </w:r>
-      <w:proofErr w:type="spellEnd"/>
-      <w:r>
-        <w:rPr>
-          <w:rFonts w:hint="eastAsia"/>
-          <w:szCs w:val="20"/>
-        </w:rPr>
-        <w:t xml:space="preserve"> </w:t>
+          <w:szCs w:val="20"/>
+        </w:rPr>
+      </w:pPr>
+      <w:r>
+        <w:rPr>
+          <w:rFonts w:hint="eastAsia"/>
+          <w:szCs w:val="20"/>
+        </w:rPr>
+        <w:t xml:space="preserve">두 쇼핑몰에서 최신 상품 정보를 크롤링 </w:t>
       </w:r>
     </w:p>
     <w:p>
@@ -98,39 +170,7 @@
           <w:rFonts w:hint="eastAsia"/>
           <w:szCs w:val="20"/>
         </w:rPr>
-        <w:t xml:space="preserve">크롤링한 정보를 가공해 </w:t>
-      </w:r>
-      <w:proofErr w:type="spellStart"/>
-      <w:r>
-        <w:rPr>
-          <w:rFonts w:hint="eastAsia"/>
-          <w:szCs w:val="20"/>
-        </w:rPr>
-        <w:t>디스코드</w:t>
-      </w:r>
-      <w:proofErr w:type="spellEnd"/>
-      <w:r>
-        <w:rPr>
-          <w:rFonts w:hint="eastAsia"/>
-          <w:szCs w:val="20"/>
-        </w:rPr>
-        <w:t xml:space="preserve"> </w:t>
-      </w:r>
-      <w:proofErr w:type="spellStart"/>
-      <w:r>
-        <w:rPr>
-          <w:rFonts w:hint="eastAsia"/>
-          <w:szCs w:val="20"/>
-        </w:rPr>
-        <w:t>웹훅</w:t>
-      </w:r>
-      <w:proofErr w:type="spellEnd"/>
-      <w:r>
-        <w:rPr>
-          <w:rFonts w:hint="eastAsia"/>
-          <w:szCs w:val="20"/>
-        </w:rPr>
-        <w:t xml:space="preserve"> 메시지 전송</w:t>
+        <w:t>크롤링한 정보를 가공해 디스코드 웹훅 메시지 전송</w:t>
       </w:r>
     </w:p>
     <w:p>
@@ -170,17 +210,8 @@
           <w:rFonts w:hint="eastAsia"/>
           <w:szCs w:val="20"/>
         </w:rPr>
-        <w:t xml:space="preserve">사용자가 지정한 시간 간격으로 신제품을 </w:t>
-      </w:r>
-      <w:proofErr w:type="spellStart"/>
-      <w:r>
-        <w:rPr>
-          <w:rFonts w:hint="eastAsia"/>
-          <w:szCs w:val="20"/>
-        </w:rPr>
-        <w:t>크롤링</w:t>
-      </w:r>
-      <w:proofErr w:type="spellEnd"/>
+        <w:t>사용자가 지정한 시간 간격으로 신제품을 크롤링</w:t>
+      </w:r>
     </w:p>
     <w:p>
       <w:pPr>
@@ -242,7 +273,6 @@
           <w:szCs w:val="20"/>
         </w:rPr>
       </w:pPr>
-      <w:proofErr w:type="spellStart"/>
       <w:r>
         <w:rPr>
           <w:rFonts w:ascii="맑은 고딕" w:eastAsia="맑은 고딕" w:hAnsi="맑은 고딕" w:hint="eastAsia"/>
@@ -251,70 +281,7 @@
           <w:szCs w:val="20"/>
           <w:shd w:val="clear" w:color="auto" w:fill="FFFFFF"/>
         </w:rPr>
-        <w:t>디스코드</w:t>
-      </w:r>
-      <w:proofErr w:type="spellEnd"/>
-      <w:r>
-        <w:rPr>
-          <w:rFonts w:ascii="맑은 고딕" w:eastAsia="맑은 고딕" w:hAnsi="맑은 고딕" w:hint="eastAsia"/>
-          <w:color w:val="323232"/>
-          <w:spacing w:val="-3"/>
-          <w:szCs w:val="20"/>
-          <w:shd w:val="clear" w:color="auto" w:fill="FFFFFF"/>
-        </w:rPr>
-        <w:t xml:space="preserve"> </w:t>
-      </w:r>
-      <w:proofErr w:type="spellStart"/>
-      <w:r>
-        <w:rPr>
-          <w:rFonts w:ascii="맑은 고딕" w:eastAsia="맑은 고딕" w:hAnsi="맑은 고딕" w:hint="eastAsia"/>
-          <w:color w:val="323232"/>
-          <w:spacing w:val="-3"/>
-          <w:szCs w:val="20"/>
-          <w:shd w:val="clear" w:color="auto" w:fill="FFFFFF"/>
-        </w:rPr>
-        <w:t>웹훅</w:t>
-      </w:r>
-      <w:proofErr w:type="spellEnd"/>
-      <w:r>
-        <w:rPr>
-          <w:rFonts w:ascii="맑은 고딕" w:eastAsia="맑은 고딕" w:hAnsi="맑은 고딕" w:hint="eastAsia"/>
-          <w:color w:val="323232"/>
-          <w:spacing w:val="-3"/>
-          <w:szCs w:val="20"/>
-          <w:shd w:val="clear" w:color="auto" w:fill="FFFFFF"/>
-        </w:rPr>
-        <w:t xml:space="preserve"> </w:t>
-      </w:r>
-      <w:r>
-        <w:rPr>
-          <w:rFonts w:ascii="맑은 고딕" w:eastAsia="맑은 고딕" w:hAnsi="맑은 고딕" w:hint="eastAsia"/>
-          <w:color w:val="323232"/>
-          <w:spacing w:val="-3"/>
-          <w:szCs w:val="20"/>
-          <w:shd w:val="clear" w:color="auto" w:fill="FFFFFF"/>
-        </w:rPr>
-        <w:t>내 제품의 사진과 이름이 표시되</w:t>
-      </w:r>
-      <w:r>
-        <w:rPr>
-          <w:rFonts w:ascii="맑은 고딕" w:eastAsia="맑은 고딕" w:hAnsi="맑은 고딕" w:hint="eastAsia"/>
-          <w:color w:val="323232"/>
-          <w:spacing w:val="-3"/>
-          <w:szCs w:val="20"/>
-          <w:shd w:val="clear" w:color="auto" w:fill="FFFFFF"/>
-        </w:rPr>
-        <w:t xml:space="preserve">고 </w:t>
-      </w:r>
-      <w:r>
-        <w:rPr>
-          <w:rFonts w:ascii="맑은 고딕" w:eastAsia="맑은 고딕" w:hAnsi="맑은 고딕" w:hint="eastAsia"/>
-          <w:color w:val="323232"/>
-          <w:spacing w:val="-3"/>
-          <w:szCs w:val="20"/>
-          <w:shd w:val="clear" w:color="auto" w:fill="FFFFFF"/>
-        </w:rPr>
-        <w:t>이름을 클릭하면 해당 제품의 링크로 연결</w:t>
+        <w:t>디스코드 웹훅 내 제품의 사진과 이름이 표시되고 이름을 클릭하면 해당 제품의 링크로 연결</w:t>
       </w:r>
     </w:p>
     <w:p>
@@ -337,95 +304,7 @@
           <w:szCs w:val="20"/>
           <w:shd w:val="clear" w:color="auto" w:fill="FFFFFF"/>
         </w:rPr>
-        <w:t xml:space="preserve">재입고는 품절된 사이즈가 </w:t>
-      </w:r>
-      <w:proofErr w:type="spellStart"/>
-      <w:r>
-        <w:rPr>
-          <w:rFonts w:ascii="맑은 고딕" w:eastAsia="맑은 고딕" w:hAnsi="맑은 고딕" w:hint="eastAsia"/>
-          <w:color w:val="323232"/>
-          <w:spacing w:val="-3"/>
-          <w:szCs w:val="20"/>
-          <w:shd w:val="clear" w:color="auto" w:fill="FFFFFF"/>
-        </w:rPr>
-        <w:t>구매가능할시</w:t>
-      </w:r>
-      <w:proofErr w:type="spellEnd"/>
-      <w:r>
-        <w:rPr>
-          <w:rFonts w:ascii="맑은 고딕" w:eastAsia="맑은 고딕" w:hAnsi="맑은 고딕" w:hint="eastAsia"/>
-          <w:color w:val="323232"/>
-          <w:spacing w:val="-3"/>
-          <w:szCs w:val="20"/>
-          <w:shd w:val="clear" w:color="auto" w:fill="FFFFFF"/>
-        </w:rPr>
-        <w:t xml:space="preserve"> (버튼활성화 or API나 </w:t>
-      </w:r>
-      <w:proofErr w:type="spellStart"/>
-      <w:r>
-        <w:rPr>
-          <w:rFonts w:ascii="맑은 고딕" w:eastAsia="맑은 고딕" w:hAnsi="맑은 고딕" w:hint="eastAsia"/>
-          <w:color w:val="323232"/>
-          <w:spacing w:val="-3"/>
-          <w:szCs w:val="20"/>
-          <w:shd w:val="clear" w:color="auto" w:fill="FFFFFF"/>
-        </w:rPr>
-        <w:t>json</w:t>
-      </w:r>
-      <w:proofErr w:type="spellEnd"/>
-      <w:r>
-        <w:rPr>
-          <w:rFonts w:ascii="맑은 고딕" w:eastAsia="맑은 고딕" w:hAnsi="맑은 고딕" w:hint="eastAsia"/>
-          <w:color w:val="323232"/>
-          <w:spacing w:val="-3"/>
-          <w:szCs w:val="20"/>
-          <w:shd w:val="clear" w:color="auto" w:fill="FFFFFF"/>
-        </w:rPr>
-        <w:t xml:space="preserve">으로 </w:t>
-      </w:r>
-      <w:proofErr w:type="spellStart"/>
-      <w:r>
-        <w:rPr>
-          <w:rFonts w:ascii="맑은 고딕" w:eastAsia="맑은 고딕" w:hAnsi="맑은 고딕" w:hint="eastAsia"/>
-          <w:color w:val="323232"/>
-          <w:spacing w:val="-3"/>
-          <w:szCs w:val="20"/>
-          <w:shd w:val="clear" w:color="auto" w:fill="FFFFFF"/>
-        </w:rPr>
-        <w:t>활성화되었을시</w:t>
-      </w:r>
-      <w:proofErr w:type="spellEnd"/>
-      <w:r>
-        <w:rPr>
-          <w:rFonts w:ascii="맑은 고딕" w:eastAsia="맑은 고딕" w:hAnsi="맑은 고딕" w:hint="eastAsia"/>
-          <w:color w:val="323232"/>
-          <w:spacing w:val="-3"/>
-          <w:szCs w:val="20"/>
-          <w:shd w:val="clear" w:color="auto" w:fill="FFFFFF"/>
-        </w:rPr>
-        <w:t xml:space="preserve">) </w:t>
-      </w:r>
-      <w:proofErr w:type="spellStart"/>
-      <w:r>
-        <w:rPr>
-          <w:rFonts w:ascii="맑은 고딕" w:eastAsia="맑은 고딕" w:hAnsi="맑은 고딕" w:hint="eastAsia"/>
-          <w:color w:val="323232"/>
-          <w:spacing w:val="-3"/>
-          <w:szCs w:val="20"/>
-          <w:shd w:val="clear" w:color="auto" w:fill="FFFFFF"/>
-        </w:rPr>
-        <w:t>웹훅</w:t>
-      </w:r>
-      <w:proofErr w:type="spellEnd"/>
-      <w:r>
-        <w:rPr>
-          <w:rFonts w:ascii="맑은 고딕" w:eastAsia="맑은 고딕" w:hAnsi="맑은 고딕" w:hint="eastAsia"/>
-          <w:color w:val="323232"/>
-          <w:spacing w:val="-3"/>
-          <w:szCs w:val="20"/>
-          <w:shd w:val="clear" w:color="auto" w:fill="FFFFFF"/>
-        </w:rPr>
-        <w:t xml:space="preserve"> 전송</w:t>
+        <w:t>재입고는 품절된 사이즈가 구매가능할시 (버튼활성화 or API나 json으로 활성화되었을시) 웹훅 전송</w:t>
       </w:r>
     </w:p>
     <w:p>
@@ -477,69 +356,36 @@
           <w:szCs w:val="20"/>
         </w:rPr>
       </w:pPr>
-      <w:proofErr w:type="spellStart"/>
-      <w:r>
-        <w:rPr>
-          <w:rFonts w:hint="eastAsia"/>
-          <w:szCs w:val="20"/>
-        </w:rPr>
-        <w:t>크롤링</w:t>
-      </w:r>
-      <w:proofErr w:type="spellEnd"/>
-      <w:r>
-        <w:rPr>
-          <w:rFonts w:hint="eastAsia"/>
-          <w:szCs w:val="20"/>
-        </w:rPr>
-        <w:t xml:space="preserve"> </w:t>
-      </w:r>
-      <w:proofErr w:type="spellStart"/>
-      <w:r>
-        <w:rPr>
-          <w:rFonts w:hint="eastAsia"/>
-          <w:szCs w:val="20"/>
-        </w:rPr>
-        <w:t>해야하는</w:t>
-      </w:r>
-      <w:proofErr w:type="spellEnd"/>
-      <w:r>
-        <w:rPr>
-          <w:rFonts w:hint="eastAsia"/>
-          <w:szCs w:val="20"/>
-        </w:rPr>
-        <w:t xml:space="preserve"> 신상품의 상품 정보를 어디까지 </w:t>
-      </w:r>
-      <w:proofErr w:type="spellStart"/>
-      <w:r>
-        <w:rPr>
-          <w:rFonts w:hint="eastAsia"/>
-          <w:szCs w:val="20"/>
-        </w:rPr>
-        <w:t>크롤링</w:t>
-      </w:r>
-      <w:proofErr w:type="spellEnd"/>
-      <w:r>
-        <w:rPr>
-          <w:rFonts w:hint="eastAsia"/>
-          <w:szCs w:val="20"/>
-        </w:rPr>
-        <w:t xml:space="preserve"> </w:t>
-      </w:r>
-      <w:proofErr w:type="gramStart"/>
-      <w:r>
-        <w:rPr>
-          <w:rFonts w:hint="eastAsia"/>
-          <w:szCs w:val="20"/>
-        </w:rPr>
-        <w:t>하야 하나요</w:t>
-      </w:r>
-      <w:proofErr w:type="gramEnd"/>
-      <w:r>
-        <w:rPr>
-          <w:rFonts w:hint="eastAsia"/>
-          <w:szCs w:val="20"/>
-        </w:rPr>
-        <w:t>? (예를 들면 가격, 사이즈 등등)</w:t>
+      <w:r>
+        <w:rPr>
+          <w:rFonts w:hint="eastAsia"/>
+          <w:szCs w:val="20"/>
+        </w:rPr>
+        <w:t>크롤링 해야하는 신상품의 상품 정보를 어디까지 크롤링 하야 하나요? (예를 들면 가격, 사이즈 등등)</w:t>
+      </w:r>
+    </w:p>
+    <w:p>
+      <w:pPr>
+        <w:pStyle w:val="a3"/>
+        <w:numPr>
+          <w:ilvl w:val="1"/>
+          <w:numId w:val="4"/>
+        </w:numPr>
+        <w:ind w:leftChars="0"/>
+        <w:rPr>
+          <w:szCs w:val="20"/>
+        </w:rPr>
+      </w:pPr>
+      <w:r>
+        <w:rPr>
+          <w:rFonts w:ascii="맑은 고딕" w:eastAsia="맑은 고딕" w:hAnsi="맑은 고딕" w:hint="eastAsia"/>
+          <w:color w:val="323232"/>
+          <w:spacing w:val="-3"/>
+          <w:sz w:val="21"/>
+          <w:szCs w:val="21"/>
+          <w:shd w:val="clear" w:color="auto" w:fill="FFFFFF"/>
+        </w:rPr>
+        <w:t>크롤링해야하는 상품정보는 브랜드, 제품이름, 가격 이렇게 3가지 요소면 좋습니다</w:t>
       </w:r>
     </w:p>
     <w:p>
@@ -559,39 +405,31 @@
           <w:rFonts w:hint="eastAsia"/>
           <w:szCs w:val="20"/>
         </w:rPr>
-        <w:t xml:space="preserve">사진은 제품의 상세사진 모두를 </w:t>
-      </w:r>
-      <w:proofErr w:type="spellStart"/>
-      <w:r>
-        <w:rPr>
-          <w:rFonts w:hint="eastAsia"/>
-          <w:szCs w:val="20"/>
-        </w:rPr>
-        <w:t>크롤링</w:t>
-      </w:r>
-      <w:proofErr w:type="spellEnd"/>
-      <w:r>
-        <w:rPr>
-          <w:rFonts w:hint="eastAsia"/>
-          <w:szCs w:val="20"/>
-        </w:rPr>
-        <w:t xml:space="preserve"> 하나요? 아니면 대표 사진 하나만 </w:t>
-      </w:r>
-      <w:proofErr w:type="spellStart"/>
-      <w:r>
-        <w:rPr>
-          <w:rFonts w:hint="eastAsia"/>
-          <w:szCs w:val="20"/>
-        </w:rPr>
-        <w:t>크롤링</w:t>
-      </w:r>
-      <w:proofErr w:type="spellEnd"/>
-      <w:r>
-        <w:rPr>
-          <w:rFonts w:hint="eastAsia"/>
-          <w:szCs w:val="20"/>
-        </w:rPr>
-        <w:t xml:space="preserve"> 하나요?</w:t>
+        <w:t>사진은 제품의 상세사진 모두를 크롤링 하나요? 아니면 대표 사진 하나만 크롤링 하나요?</w:t>
+      </w:r>
+    </w:p>
+    <w:p>
+      <w:pPr>
+        <w:pStyle w:val="a3"/>
+        <w:numPr>
+          <w:ilvl w:val="1"/>
+          <w:numId w:val="4"/>
+        </w:numPr>
+        <w:ind w:leftChars="0"/>
+        <w:rPr>
+          <w:szCs w:val="20"/>
+        </w:rPr>
+      </w:pPr>
+      <w:r>
+        <w:rPr>
+          <w:rFonts w:ascii="맑은 고딕" w:eastAsia="맑은 고딕" w:hAnsi="맑은 고딕" w:hint="eastAsia"/>
+          <w:color w:val="323232"/>
+          <w:spacing w:val="-3"/>
+          <w:sz w:val="21"/>
+          <w:szCs w:val="21"/>
+          <w:shd w:val="clear" w:color="auto" w:fill="FFFFFF"/>
+        </w:rPr>
+        <w:t>사진은 가장 첫 대표이미지로 진행하면 좋습니다</w:t>
       </w:r>
     </w:p>
     <w:p>
@@ -611,23 +449,7 @@
           <w:rFonts w:hint="eastAsia"/>
           <w:szCs w:val="20"/>
         </w:rPr>
-        <w:t xml:space="preserve">프록시 적용 테스트를 위해서 샘플 프록시 주소 1~2개를 제공 </w:t>
-      </w:r>
-      <w:proofErr w:type="spellStart"/>
-      <w:r>
-        <w:rPr>
-          <w:rFonts w:hint="eastAsia"/>
-          <w:szCs w:val="20"/>
-        </w:rPr>
-        <w:t>해주실수</w:t>
-      </w:r>
-      <w:proofErr w:type="spellEnd"/>
-      <w:r>
-        <w:rPr>
-          <w:rFonts w:hint="eastAsia"/>
-          <w:szCs w:val="20"/>
-        </w:rPr>
-        <w:t xml:space="preserve"> 있나요?</w:t>
+        <w:t>프록시 적용 테스트를 위해서 샘플 프록시 주소 1~2개를 제공 해주실수 있나요?</w:t>
       </w:r>
     </w:p>
     <w:p>
@@ -639,57 +461,316 @@
         </w:numPr>
         <w:ind w:leftChars="0"/>
         <w:rPr>
-          <w:rFonts w:hint="eastAsia"/>
-          <w:szCs w:val="20"/>
-        </w:rPr>
-      </w:pPr>
-      <w:proofErr w:type="spellStart"/>
-      <w:r>
-        <w:rPr>
-          <w:rFonts w:hint="eastAsia"/>
-          <w:szCs w:val="20"/>
-        </w:rPr>
-        <w:t>재입고</w:t>
-      </w:r>
-      <w:proofErr w:type="spellEnd"/>
-      <w:r>
-        <w:rPr>
-          <w:rFonts w:hint="eastAsia"/>
-          <w:szCs w:val="20"/>
-        </w:rPr>
-        <w:t xml:space="preserve"> 정보 </w:t>
-      </w:r>
-      <w:proofErr w:type="spellStart"/>
-      <w:r>
-        <w:rPr>
-          <w:rFonts w:hint="eastAsia"/>
-          <w:szCs w:val="20"/>
-        </w:rPr>
-        <w:t>크롤링에</w:t>
-      </w:r>
-      <w:proofErr w:type="spellEnd"/>
-      <w:r>
-        <w:rPr>
-          <w:rFonts w:hint="eastAsia"/>
-          <w:szCs w:val="20"/>
-        </w:rPr>
-        <w:t xml:space="preserve"> 대해서 조금 더 구체적으로 </w:t>
-      </w:r>
-      <w:proofErr w:type="spellStart"/>
-      <w:r>
-        <w:rPr>
-          <w:rFonts w:hint="eastAsia"/>
-          <w:szCs w:val="20"/>
-        </w:rPr>
-        <w:t>말씀해주실수</w:t>
-      </w:r>
-      <w:proofErr w:type="spellEnd"/>
-      <w:r>
-        <w:rPr>
-          <w:rFonts w:hint="eastAsia"/>
-          <w:szCs w:val="20"/>
-        </w:rPr>
-        <w:t xml:space="preserve"> 있을까요?</w:t>
+          <w:szCs w:val="20"/>
+        </w:rPr>
+      </w:pPr>
+      <w:r>
+        <w:rPr>
+          <w:rFonts w:hint="eastAsia"/>
+          <w:szCs w:val="20"/>
+        </w:rPr>
+        <w:t>재입고 정보 크롤링에 대해서 조금 더 구체적으로 말씀해주실수 있을까요?</w:t>
+      </w:r>
+    </w:p>
+    <w:p>
+      <w:pPr>
+        <w:widowControl/>
+        <w:wordWrap/>
+        <w:autoSpaceDE/>
+        <w:autoSpaceDN/>
+        <w:rPr>
+          <w:szCs w:val="20"/>
+        </w:rPr>
+      </w:pPr>
+      <w:r>
+        <w:rPr>
+          <w:szCs w:val="20"/>
+        </w:rPr>
+        <w:br w:type="page"/>
+      </w:r>
+    </w:p>
+    <w:p>
+      <w:pPr>
+        <w:rPr>
+          <w:szCs w:val="20"/>
+        </w:rPr>
+      </w:pPr>
+      <w:r>
+        <w:rPr>
+          <w:rFonts w:hint="eastAsia"/>
+          <w:szCs w:val="20"/>
+        </w:rPr>
+        <w:lastRenderedPageBreak/>
+        <w:t>프록시 주소 목록</w:t>
+      </w:r>
+    </w:p>
+    <w:p>
+      <w:pPr>
+        <w:rPr>
+          <w:rFonts w:ascii="맑은 고딕" w:eastAsia="맑은 고딕" w:hAnsi="맑은 고딕"/>
+          <w:color w:val="323232"/>
+          <w:spacing w:val="-3"/>
+          <w:sz w:val="21"/>
+          <w:szCs w:val="21"/>
+          <w:shd w:val="clear" w:color="auto" w:fill="FFFFFF"/>
+        </w:rPr>
+      </w:pPr>
+      <w:r>
+        <w:rPr>
+          <w:rFonts w:ascii="맑은 고딕" w:eastAsia="맑은 고딕" w:hAnsi="맑은 고딕" w:hint="eastAsia"/>
+          <w:color w:val="323232"/>
+          <w:spacing w:val="-3"/>
+          <w:sz w:val="21"/>
+          <w:szCs w:val="21"/>
+          <w:shd w:val="clear" w:color="auto" w:fill="FFFFFF"/>
+        </w:rPr>
+        <w:t>124.175.161.152:11089:6071GGAASSeafec:ULbkSz29 124.175.161.153:11089:6071GGAASSeafec:cpR1LcWv 124.175.161.154:11089:6071GGAASSeafec:oujCHEgn 124.175.161.155:11089:6071GGAASSeafec:AaiVs4Xi 124.175.161.156:11089:6071GGAASSeafec:5WE5GuBE</w:t>
+      </w:r>
+    </w:p>
+    <w:p>
+      <w:pPr>
+        <w:rPr>
+          <w:rFonts w:ascii="맑은 고딕" w:eastAsia="맑은 고딕" w:hAnsi="맑은 고딕"/>
+          <w:color w:val="323232"/>
+          <w:spacing w:val="-3"/>
+          <w:sz w:val="21"/>
+          <w:szCs w:val="21"/>
+          <w:shd w:val="clear" w:color="auto" w:fill="FFFFFF"/>
+        </w:rPr>
+      </w:pPr>
+    </w:p>
+    <w:p>
+      <w:pPr>
+        <w:rPr>
+          <w:rFonts w:ascii="맑은 고딕" w:eastAsia="맑은 고딕" w:hAnsi="맑은 고딕"/>
+          <w:color w:val="323232"/>
+          <w:spacing w:val="-3"/>
+          <w:sz w:val="21"/>
+          <w:szCs w:val="21"/>
+          <w:shd w:val="clear" w:color="auto" w:fill="FFFFFF"/>
+        </w:rPr>
+      </w:pPr>
+      <w:r>
+        <w:rPr>
+          <w:rFonts w:ascii="맑은 고딕" w:eastAsia="맑은 고딕" w:hAnsi="맑은 고딕" w:hint="eastAsia"/>
+          <w:color w:val="323232"/>
+          <w:spacing w:val="-3"/>
+          <w:sz w:val="21"/>
+          <w:szCs w:val="21"/>
+          <w:shd w:val="clear" w:color="auto" w:fill="FFFFFF"/>
+        </w:rPr>
+        <w:t>예시 사진</w:t>
+      </w:r>
+    </w:p>
+    <w:p>
+      <w:pPr>
+        <w:rPr>
+          <w:szCs w:val="20"/>
+        </w:rPr>
+      </w:pPr>
+      <w:r>
+        <w:rPr>
+          <w:noProof/>
+          <w:szCs w:val="20"/>
+        </w:rPr>
+        <w:drawing>
+          <wp:inline distT="0" distB="0" distL="0" distR="0" wp14:anchorId="6D3F526B" wp14:editId="3149C43D">
+            <wp:extent cx="3181794" cy="2343477"/>
+            <wp:effectExtent l="0" t="0" r="0" b="0"/>
+            <wp:docPr id="104470783" name="그림 1"/>
+            <wp:cNvGraphicFramePr>
+              <a:graphicFrameLocks xmlns:a="http://schemas.openxmlformats.org/drawingml/2006/main" noChangeAspect="1"/>
+            </wp:cNvGraphicFramePr>
+            <a:graphic xmlns:a="http://schemas.openxmlformats.org/drawingml/2006/main">
+              <a:graphicData uri="http://schemas.openxmlformats.org/drawingml/2006/picture">
+                <pic:pic xmlns:pic="http://schemas.openxmlformats.org/drawingml/2006/picture">
+                  <pic:nvPicPr>
+                    <pic:cNvPr id="104470783" name=""/>
+                    <pic:cNvPicPr/>
+                  </pic:nvPicPr>
+                  <pic:blipFill>
+                    <a:blip r:embed="rId7"/>
+                    <a:stretch>
+                      <a:fillRect/>
+                    </a:stretch>
+                  </pic:blipFill>
+                  <pic:spPr>
+                    <a:xfrm>
+                      <a:off x="0" y="0"/>
+                      <a:ext cx="3181794" cy="2343477"/>
+                    </a:xfrm>
+                    <a:prstGeom prst="rect">
+                      <a:avLst/>
+                    </a:prstGeom>
+                  </pic:spPr>
+                </pic:pic>
+              </a:graphicData>
+            </a:graphic>
+          </wp:inline>
+        </w:drawing>
+      </w:r>
+    </w:p>
+    <w:p>
+      <w:pPr>
+        <w:rPr>
+          <w:szCs w:val="20"/>
+        </w:rPr>
+      </w:pPr>
+    </w:p>
+    <w:p>
+      <w:pPr>
+        <w:rPr>
+          <w:szCs w:val="20"/>
+        </w:rPr>
+      </w:pPr>
+      <w:r>
+        <w:rPr>
+          <w:rFonts w:hint="eastAsia"/>
+          <w:szCs w:val="20"/>
+        </w:rPr>
+        <w:t>프로그램 플로우</w:t>
+      </w:r>
+    </w:p>
+    <w:p>
+      <w:pPr>
+        <w:pStyle w:val="a3"/>
+        <w:numPr>
+          <w:ilvl w:val="0"/>
+          <w:numId w:val="5"/>
+        </w:numPr>
+        <w:ind w:leftChars="0"/>
+        <w:rPr>
+          <w:szCs w:val="20"/>
+        </w:rPr>
+      </w:pPr>
+      <w:r>
+        <w:rPr>
+          <w:rFonts w:hint="eastAsia"/>
+          <w:szCs w:val="20"/>
+        </w:rPr>
+        <w:t>PROXY 주소를 이용해 두 웹사이트의 가장 최근 크롤링 한 마지막 상품</w:t>
+      </w:r>
+      <w:r>
+        <w:rPr>
+          <w:rFonts w:hint="eastAsia"/>
+          <w:szCs w:val="20"/>
+        </w:rPr>
+        <w:t xml:space="preserve"> (프로그램 최초 실행 후 첫 크롤링에서는 마지막 상품의 url만 받아오고 5번으로 이동)</w:t>
+      </w:r>
+      <w:r>
+        <w:rPr>
+          <w:rFonts w:hint="eastAsia"/>
+          <w:szCs w:val="20"/>
+        </w:rPr>
+        <w:t>의 url을 기준으로 그 이후에 올라온 상품 정보를 크롤링</w:t>
+      </w:r>
+    </w:p>
+    <w:p>
+      <w:pPr>
+        <w:pStyle w:val="a3"/>
+        <w:numPr>
+          <w:ilvl w:val="0"/>
+          <w:numId w:val="5"/>
+        </w:numPr>
+        <w:ind w:leftChars="0"/>
+        <w:rPr>
+          <w:szCs w:val="20"/>
+        </w:rPr>
+      </w:pPr>
+      <w:r>
+        <w:rPr>
+          <w:rFonts w:hint="eastAsia"/>
+          <w:szCs w:val="20"/>
+        </w:rPr>
+        <w:t xml:space="preserve">상품 정보를 DB (상품 대표 사진, 엑셀 파일, 이름 예시 : 202404221030_웹사이트이름 </w:t>
+      </w:r>
+      <w:r>
+        <w:rPr>
+          <w:szCs w:val="20"/>
+        </w:rPr>
+        <w:t>–</w:t>
+      </w:r>
+      <w:r>
+        <w:rPr>
+          <w:rFonts w:hint="eastAsia"/>
+          <w:szCs w:val="20"/>
+        </w:rPr>
+        <w:t xml:space="preserve"> 여기서 년,월,일,시간,분 순서)에 저장.</w:t>
+      </w:r>
+    </w:p>
+    <w:p>
+      <w:pPr>
+        <w:pStyle w:val="a3"/>
+        <w:numPr>
+          <w:ilvl w:val="0"/>
+          <w:numId w:val="5"/>
+        </w:numPr>
+        <w:ind w:leftChars="0"/>
+        <w:rPr>
+          <w:szCs w:val="20"/>
+        </w:rPr>
+      </w:pPr>
+      <w:r>
+        <w:rPr>
+          <w:rFonts w:hint="eastAsia"/>
+          <w:szCs w:val="20"/>
+        </w:rPr>
+        <w:t>크롤링한 정보를 디스코드 웹 훅으로 보내기 위한 포맷으로 가공</w:t>
+      </w:r>
+    </w:p>
+    <w:p>
+      <w:pPr>
+        <w:pStyle w:val="a3"/>
+        <w:numPr>
+          <w:ilvl w:val="0"/>
+          <w:numId w:val="5"/>
+        </w:numPr>
+        <w:ind w:leftChars="0"/>
+        <w:rPr>
+          <w:szCs w:val="20"/>
+        </w:rPr>
+      </w:pPr>
+      <w:r>
+        <w:rPr>
+          <w:rFonts w:hint="eastAsia"/>
+          <w:szCs w:val="20"/>
+        </w:rPr>
+        <w:t xml:space="preserve">가공된 정보를 </w:t>
+      </w:r>
+      <w:r>
+        <w:rPr>
+          <w:rFonts w:hint="eastAsia"/>
+          <w:szCs w:val="20"/>
+        </w:rPr>
+        <w:t>디스코드 웹 훅을 통해 메시지 전송</w:t>
+      </w:r>
+    </w:p>
+    <w:p>
+      <w:pPr>
+        <w:pStyle w:val="a3"/>
+        <w:numPr>
+          <w:ilvl w:val="0"/>
+          <w:numId w:val="5"/>
+        </w:numPr>
+        <w:ind w:leftChars="0"/>
+        <w:rPr>
+          <w:rFonts w:hint="eastAsia"/>
+          <w:szCs w:val="20"/>
+        </w:rPr>
+      </w:pPr>
+      <w:r>
+        <w:rPr>
+          <w:rFonts w:hint="eastAsia"/>
+          <w:szCs w:val="20"/>
+        </w:rPr>
+        <w:t>사용자 설정 시간 (예를 들어 30분 간격)이 지난 후 다시 1부터 반</w:t>
+      </w:r>
+      <w:r>
+        <w:rPr>
+          <w:rFonts w:hint="eastAsia"/>
+          <w:szCs w:val="20"/>
+        </w:rPr>
+        <w:t>복</w:t>
       </w:r>
     </w:p>
     <w:sectPr>
@@ -705,6 +786,95 @@
 <file path=word/numbering.xml><?xml version="1.0" encoding="utf-8"?>
 <w:numbering xmlns:wpc="http://schemas.microsoft.com/office/word/2010/wordprocessingCanvas" xmlns:cx="http://schemas.microsoft.com/office/drawing/2014/chartex" xmlns:cx1="http://schemas.microsoft.com/office/drawing/2015/9/8/chartex" xmlns:cx2="http://schemas.microsoft.com/office/drawing/2015/10/21/chartex" xmlns:cx3="http://schemas.microsoft.com/office/drawing/2016/5/9/chartex" xmlns:cx4="http://schemas.microsoft.com/office/drawing/2016/5/10/chartex" xmlns:cx5="http://schemas.microsoft.com/office/drawing/2016/5/11/chartex" xmlns:cx6="http://schemas.microsoft.com/office/drawing/2016/5/12/chartex" xmlns:cx7="http://schemas.microsoft.com/office/drawing/2016/5/13/chartex" xmlns:cx8="http://schemas.microsoft.com/office/drawing/2016/5/14/chartex" xmlns:mc="http://schemas.openxmlformats.org/markup-compatibility/2006" xmlns:aink="http://schemas.microsoft.com/office/drawing/2016/ink" xmlns:am3d="http://schemas.microsoft.com/office/drawing/2017/model3d" xmlns:o="urn:schemas-microsoft-com:office:office" xmlns:oel="http://schemas.microsoft.com/office/2019/extlst" xmlns:r="http://schemas.openxmlformats.org/officeDocument/2006/relationships" xmlns:m="http://schemas.openxmlformats.org/officeDocument/2006/math" xmlns:v="urn:schemas-microsoft-com:vml" xmlns:wp14="http://schemas.microsoft.com/office/word/2010/wordprocessingDrawing" xmlns:wp="http://schemas.openxmlformats.org/drawingml/2006/wordprocessingDrawing" xmlns:w10="urn:schemas-microsoft-com:office:word" xmlns:w="http://schemas.openxmlformats.org/wordprocessingml/2006/main" xmlns:w14="http://schemas.microsoft.com/office/word/2010/wordml" xmlns:w15="http://schemas.microsoft.com/office/word/2012/wordml" xmlns:w16cex="http://schemas.microsoft.com/office/word/2018/wordml/cex" xmlns:w16cid="http://schemas.microsoft.com/office/word/2016/wordml/cid" xmlns:w16="http://schemas.microsoft.com/office/word/2018/wordml" xmlns:w16du="http://schemas.microsoft.com/office/word/2023/wordml/word16du" xmlns:w16sdtdh="http://schemas.microsoft.com/office/word/2020/wordml/sdtdatahash" xmlns:w16se="http://schemas.microsoft.com/office/word/2015/wordml/symex" xmlns:wpg="http://schemas.microsoft.com/office/word/2010/wordprocessingGroup" xmlns:wpi="http://schemas.microsoft.com/office/word/2010/wordprocessingInk" xmlns:wne="http://schemas.microsoft.com/office/word/2006/wordml" xmlns:wps="http://schemas.microsoft.com/office/word/2010/wordprocessingShape" mc:Ignorable="w14 w15 w16se w16cid w16 w16cex w16sdtdh w16du wp14">
   <w:abstractNum w:abstractNumId="0" w15:restartNumberingAfterBreak="0">
+    <w:nsid w:val="1F9A7D89"/>
+    <w:multiLevelType w:val="hybridMultilevel"/>
+    <w:tmpl w:val="576890BC"/>
+    <w:lvl w:ilvl="0" w:tplc="28640918">
+      <w:start w:val="1"/>
+      <w:numFmt w:val="decimal"/>
+      <w:lvlText w:val="%1."/>
+      <w:lvlJc w:val="left"/>
+      <w:pPr>
+        <w:ind w:left="800" w:hanging="360"/>
+      </w:pPr>
+      <w:rPr>
+        <w:rFonts w:hint="default"/>
+      </w:rPr>
+    </w:lvl>
+    <w:lvl w:ilvl="1" w:tplc="04090019" w:tentative="1">
+      <w:start w:val="1"/>
+      <w:numFmt w:val="upperLetter"/>
+      <w:lvlText w:val="%2."/>
+      <w:lvlJc w:val="left"/>
+      <w:pPr>
+        <w:ind w:left="1320" w:hanging="440"/>
+      </w:pPr>
+    </w:lvl>
+    <w:lvl w:ilvl="2" w:tplc="0409001B" w:tentative="1">
+      <w:start w:val="1"/>
+      <w:numFmt w:val="lowerRoman"/>
+      <w:lvlText w:val="%3."/>
+      <w:lvlJc w:val="right"/>
+      <w:pPr>
+        <w:ind w:left="1760" w:hanging="440"/>
+      </w:pPr>
+    </w:lvl>
+    <w:lvl w:ilvl="3" w:tplc="0409000F" w:tentative="1">
+      <w:start w:val="1"/>
+      <w:numFmt w:val="decimal"/>
+      <w:lvlText w:val="%4."/>
+      <w:lvlJc w:val="left"/>
+      <w:pPr>
+        <w:ind w:left="2200" w:hanging="440"/>
+      </w:pPr>
+    </w:lvl>
+    <w:lvl w:ilvl="4" w:tplc="04090019" w:tentative="1">
+      <w:start w:val="1"/>
+      <w:numFmt w:val="upperLetter"/>
+      <w:lvlText w:val="%5."/>
+      <w:lvlJc w:val="left"/>
+      <w:pPr>
+        <w:ind w:left="2640" w:hanging="440"/>
+      </w:pPr>
+    </w:lvl>
+    <w:lvl w:ilvl="5" w:tplc="0409001B" w:tentative="1">
+      <w:start w:val="1"/>
+      <w:numFmt w:val="lowerRoman"/>
+      <w:lvlText w:val="%6."/>
+      <w:lvlJc w:val="right"/>
+      <w:pPr>
+        <w:ind w:left="3080" w:hanging="440"/>
+      </w:pPr>
+    </w:lvl>
+    <w:lvl w:ilvl="6" w:tplc="0409000F" w:tentative="1">
+      <w:start w:val="1"/>
+      <w:numFmt w:val="decimal"/>
+      <w:lvlText w:val="%7."/>
+      <w:lvlJc w:val="left"/>
+      <w:pPr>
+        <w:ind w:left="3520" w:hanging="440"/>
+      </w:pPr>
+    </w:lvl>
+    <w:lvl w:ilvl="7" w:tplc="04090019" w:tentative="1">
+      <w:start w:val="1"/>
+      <w:numFmt w:val="upperLetter"/>
+      <w:lvlText w:val="%8."/>
+      <w:lvlJc w:val="left"/>
+      <w:pPr>
+        <w:ind w:left="3960" w:hanging="440"/>
+      </w:pPr>
+    </w:lvl>
+    <w:lvl w:ilvl="8" w:tplc="0409001B" w:tentative="1">
+      <w:start w:val="1"/>
+      <w:numFmt w:val="lowerRoman"/>
+      <w:lvlText w:val="%9."/>
+      <w:lvlJc w:val="right"/>
+      <w:pPr>
+        <w:ind w:left="4400" w:hanging="440"/>
+      </w:pPr>
+    </w:lvl>
+  </w:abstractNum>
+  <w:abstractNum w:abstractNumId="1" w15:restartNumberingAfterBreak="0">
     <w:nsid w:val="3AB317C9"/>
     <w:multiLevelType w:val="hybridMultilevel"/>
     <w:tmpl w:val="AE36C834"/>
@@ -793,7 +963,7 @@
       </w:pPr>
     </w:lvl>
   </w:abstractNum>
-  <w:abstractNum w:abstractNumId="1" w15:restartNumberingAfterBreak="0">
+  <w:abstractNum w:abstractNumId="2" w15:restartNumberingAfterBreak="0">
     <w:nsid w:val="3DAC3405"/>
     <w:multiLevelType w:val="hybridMultilevel"/>
     <w:tmpl w:val="5CE67F9C"/>
@@ -882,7 +1052,7 @@
       </w:pPr>
     </w:lvl>
   </w:abstractNum>
-  <w:abstractNum w:abstractNumId="2" w15:restartNumberingAfterBreak="0">
+  <w:abstractNum w:abstractNumId="3" w15:restartNumberingAfterBreak="0">
     <w:nsid w:val="5FF80840"/>
     <w:multiLevelType w:val="hybridMultilevel"/>
     <w:tmpl w:val="DF9CF11E"/>
@@ -971,7 +1141,7 @@
       </w:pPr>
     </w:lvl>
   </w:abstractNum>
-  <w:abstractNum w:abstractNumId="3" w15:restartNumberingAfterBreak="0">
+  <w:abstractNum w:abstractNumId="4" w15:restartNumberingAfterBreak="0">
     <w:nsid w:val="772F11B1"/>
     <w:multiLevelType w:val="hybridMultilevel"/>
     <w:tmpl w:val="CB3AFDBC"/>
@@ -987,7 +1157,7 @@
         <w:rFonts w:hint="default"/>
       </w:rPr>
     </w:lvl>
-    <w:lvl w:ilvl="1" w:tplc="04090019" w:tentative="1">
+    <w:lvl w:ilvl="1" w:tplc="04090019">
       <w:start w:val="1"/>
       <w:numFmt w:val="upperLetter"/>
       <w:lvlText w:val="%2."/>
@@ -1061,16 +1231,19 @@
     </w:lvl>
   </w:abstractNum>
   <w:num w:numId="1" w16cid:durableId="436483323">
+    <w:abstractNumId w:val="3"/>
+  </w:num>
+  <w:num w:numId="2" w16cid:durableId="1681809508">
     <w:abstractNumId w:val="2"/>
   </w:num>
-  <w:num w:numId="2" w16cid:durableId="1681809508">
+  <w:num w:numId="3" w16cid:durableId="2106490125">
     <w:abstractNumId w:val="1"/>
   </w:num>
-  <w:num w:numId="3" w16cid:durableId="2106490125">
+  <w:num w:numId="4" w16cid:durableId="558443094">
+    <w:abstractNumId w:val="4"/>
+  </w:num>
+  <w:num w:numId="5" w16cid:durableId="957836548">
     <w:abstractNumId w:val="0"/>
-  </w:num>
-  <w:num w:numId="4" w16cid:durableId="558443094">
-    <w:abstractNumId w:val="3"/>
   </w:num>
 </w:numbering>
 </file>
@@ -1523,12 +1696,23 @@
     <w:name w:val="Hyperlink"/>
     <w:basedOn w:val="a0"/>
     <w:uiPriority w:val="99"/>
-    <w:semiHidden/>
     <w:unhideWhenUsed/>
     <w:rsid w:val="00F23A23"/>
     <w:rPr>
       <w:color w:val="0000FF"/>
       <w:u w:val="single"/>
+    </w:rPr>
+  </w:style>
+  <w:style w:type="character" w:styleId="a5">
+    <w:name w:val="Unresolved Mention"/>
+    <w:basedOn w:val="a0"/>
+    <w:uiPriority w:val="99"/>
+    <w:semiHidden/>
+    <w:unhideWhenUsed/>
+    <w:rsid w:val="00724368"/>
+    <w:rPr>
+      <w:color w:val="605E5C"/>
+      <w:shd w:val="clear" w:color="auto" w:fill="E1DFDD"/>
     </w:rPr>
   </w:style>
 </w:styles>

</xml_diff>